<commit_message>
Lab 2 - Explicacao da decisao
</commit_message>
<xml_diff>
--- a/Labs/Lab2/Relatório 2.docx
+++ b/Labs/Lab2/Relatório 2.docx
@@ -1,9 +1,10 @@
 
 <file path=word/document.xml><?xml version="1.0" encoding="utf-8"?>
-<w:document xmlns:wpc="http://schemas.microsoft.com/office/word/2010/wordprocessingCanvas" xmlns:mc="http://schemas.openxmlformats.org/markup-compatibility/2006" xmlns:o="urn:schemas-microsoft-com:office:office" xmlns:r="http://schemas.openxmlformats.org/officeDocument/2006/relationships" xmlns:m="http://schemas.openxmlformats.org/officeDocument/2006/math" xmlns:v="urn:schemas-microsoft-com:vml" xmlns:wp14="http://schemas.microsoft.com/office/word/2010/wordprocessingDrawing" xmlns:wp="http://schemas.openxmlformats.org/drawingml/2006/wordprocessingDrawing" xmlns:w10="urn:schemas-microsoft-com:office:word" xmlns:w="http://schemas.openxmlformats.org/wordprocessingml/2006/main" xmlns:w14="http://schemas.microsoft.com/office/word/2010/wordml" xmlns:w15="http://schemas.microsoft.com/office/word/2012/wordml" xmlns:wpg="http://schemas.microsoft.com/office/word/2010/wordprocessingGroup" xmlns:wpi="http://schemas.microsoft.com/office/word/2010/wordprocessingInk" xmlns:wne="http://schemas.microsoft.com/office/word/2006/wordml" xmlns:wps="http://schemas.microsoft.com/office/word/2010/wordprocessingShape" mc:Ignorable="w14 w15 wp14">
+<w:document xmlns:wpc="http://schemas.microsoft.com/office/word/2010/wordprocessingCanvas" xmlns:cx="http://schemas.microsoft.com/office/drawing/2014/chartex" xmlns:mc="http://schemas.openxmlformats.org/markup-compatibility/2006" xmlns:o="urn:schemas-microsoft-com:office:office" xmlns:r="http://schemas.openxmlformats.org/officeDocument/2006/relationships" xmlns:m="http://schemas.openxmlformats.org/officeDocument/2006/math" xmlns:v="urn:schemas-microsoft-com:vml" xmlns:wp14="http://schemas.microsoft.com/office/word/2010/wordprocessingDrawing" xmlns:wp="http://schemas.openxmlformats.org/drawingml/2006/wordprocessingDrawing" xmlns:w10="urn:schemas-microsoft-com:office:word" xmlns:w="http://schemas.openxmlformats.org/wordprocessingml/2006/main" xmlns:w14="http://schemas.microsoft.com/office/word/2010/wordml" xmlns:w15="http://schemas.microsoft.com/office/word/2012/wordml" xmlns:w16se="http://schemas.microsoft.com/office/word/2015/wordml/symex" xmlns:wpg="http://schemas.microsoft.com/office/word/2010/wordprocessingGroup" xmlns:wpi="http://schemas.microsoft.com/office/word/2010/wordprocessingInk" xmlns:wne="http://schemas.microsoft.com/office/word/2006/wordml" xmlns:wps="http://schemas.microsoft.com/office/word/2010/wordprocessingShape" mc:Ignorable="w14 w15 w16se wp14">
   <w:body>
     <w:p>
       <w:pPr>
+        <w:spacing w:line="360" w:lineRule="auto"/>
         <w:jc w:val="center"/>
         <w:rPr>
           <w:b/>
@@ -34,7 +35,7 @@
     </w:p>
     <w:p>
       <w:pPr>
-        <w:spacing w:after="0"/>
+        <w:spacing w:after="0" w:line="360" w:lineRule="auto"/>
         <w:jc w:val="center"/>
       </w:pPr>
       <w:r>
@@ -43,6 +44,7 @@
     </w:p>
     <w:p>
       <w:pPr>
+        <w:spacing w:line="360" w:lineRule="auto"/>
         <w:jc w:val="center"/>
       </w:pPr>
       <w:r>
@@ -62,60 +64,87 @@
       </w:r>
       <w:proofErr w:type="spellEnd"/>
     </w:p>
-    <w:p/>
-    <w:p>
-      <w:pPr>
-        <w:pStyle w:val="Ttulo1"/>
-      </w:pPr>
-      <w:r>
-        <w:t>Descrição das Atividades</w:t>
-      </w:r>
-    </w:p>
-    <w:p>
-      <w:pPr>
-        <w:jc w:val="both"/>
-      </w:pPr>
-      <w:r>
-        <w:tab/>
-      </w:r>
-      <w:r>
-        <w:t>A ideia central do laboratório era de substituir o bloco escolhido no laboratório 1 pela filtragem casada. Os sinais antipodal e ortogonal foram fi</w:t>
-      </w:r>
-      <w:r>
-        <w:t>ltrados a partir de seus pulsos-</w:t>
-      </w:r>
-      <w:r>
-        <w:t>base equivalentes.</w:t>
-      </w:r>
-    </w:p>
-    <w:p>
-      <w:pPr>
-        <w:jc w:val="both"/>
-      </w:pPr>
-      <w:r>
-        <w:tab/>
-      </w:r>
-      <w:r>
-        <w:t>A fim de comparação, foi implementado um algoritmo que calcula N valores da taxa de erro de bit (BER) para um sinal binário antipodal e ortogonal a partir da variação crescente da energia de bit. A partir desses dados foi gerado um gráfico para comparação visual.</w:t>
-      </w:r>
-    </w:p>
-    <w:p>
-      <w:pPr>
-        <w:jc w:val="both"/>
-      </w:pPr>
-      <w:r>
-        <w:tab/>
-        <w:t>A mesma análise da BER foi feita para um sinal 4-PAM.</w:t>
-      </w:r>
+    <w:p>
+      <w:pPr>
+        <w:spacing w:line="360" w:lineRule="auto"/>
+      </w:pPr>
       <w:bookmarkStart w:id="0" w:name="_GoBack"/>
       <w:bookmarkEnd w:id="0"/>
+    </w:p>
+    <w:p>
+      <w:pPr>
+        <w:pStyle w:val="Ttulo1"/>
+        <w:spacing w:line="360" w:lineRule="auto"/>
+      </w:pPr>
+      <w:r>
+        <w:t>Descrição das Atividades</w:t>
+      </w:r>
+    </w:p>
+    <w:p>
+      <w:pPr>
+        <w:spacing w:line="360" w:lineRule="auto"/>
+        <w:jc w:val="both"/>
+      </w:pPr>
+      <w:r>
+        <w:tab/>
+      </w:r>
+      <w:r>
+        <w:t xml:space="preserve">A ideia central do laboratório </w:t>
+      </w:r>
+      <w:r>
+        <w:t>foi</w:t>
+      </w:r>
+      <w:r>
+        <w:t xml:space="preserve"> de substituir o bloco escolhido no laboratório 1 pela filtragem casada. Os sinais antipodal e ortogonal foram </w:t>
+      </w:r>
+      <w:r>
+        <w:t>obtidos</w:t>
+      </w:r>
+      <w:r>
+        <w:t xml:space="preserve"> a partir de seus pulsos-</w:t>
+      </w:r>
+      <w:r>
+        <w:t>base equivalentes.</w:t>
+      </w:r>
+    </w:p>
+    <w:p>
+      <w:pPr>
+        <w:spacing w:line="360" w:lineRule="auto"/>
+        <w:jc w:val="both"/>
+      </w:pPr>
+      <w:r>
+        <w:tab/>
+      </w:r>
+      <w:r>
+        <w:t>A fim de comparação, foi implementado um algoritmo que calcula N valores da taxa de erro de bit (BER) para um sinal binário antipodal e ortogonal a partir da variação crescente da energia de bit. A partir desses dados foi gerado um gráfico para comparação visual.</w:t>
+      </w:r>
       <w:r>
         <w:t xml:space="preserve"> </w:t>
       </w:r>
+      <w:r>
+        <w:t xml:space="preserve">Os critérios de decisão se basearam na saída dos filtros casados. À vista disso, para o caso antipodal, </w:t>
+      </w:r>
+      <w:r>
+        <w:t>que possuía somente um MF, a decisão foi feita comparando-se o valor dessa saída com 0. Já para o caso ortogonal, que possuía 2 MF, a decisão foi feita comparando-se os valores dos dois MF e selecionando-se o bit que estava associado MF de maior valor. Reiterando-se que cada MF estava associado a uma forma de onda, que por sua vez, estava associada a um bit.</w:t>
+      </w:r>
+    </w:p>
+    <w:p>
+      <w:pPr>
+        <w:spacing w:line="360" w:lineRule="auto"/>
+        <w:jc w:val="both"/>
+      </w:pPr>
+      <w:r>
+        <w:tab/>
+        <w:t>A mesma análise da BER</w:t>
+      </w:r>
+      <w:r>
+        <w:t xml:space="preserve"> foi feita para um sinal 4-PAM. O critério de decisão desse sinal foi feito realizando-se comparações nos valores médios entre os símbolos, no caso, em -2, 0 e 2.</w:t>
+      </w:r>
     </w:p>
     <w:p>
       <w:pPr>
         <w:pStyle w:val="Ttulo1"/>
+        <w:spacing w:line="360" w:lineRule="auto"/>
       </w:pPr>
       <w:r>
         <w:t>Análise dos Resultados</w:t>
@@ -123,6 +152,58 @@
     </w:p>
     <w:p>
       <w:pPr>
+        <w:spacing w:line="360" w:lineRule="auto"/>
+        <w:jc w:val="both"/>
+      </w:pPr>
+      <w:r>
+        <w:rPr>
+          <w:color w:val="FF0000"/>
+        </w:rPr>
+        <w:tab/>
+      </w:r>
+      <w:r>
+        <w:t xml:space="preserve">Pode-se perceber que </w:t>
+      </w:r>
+      <w:r>
+        <w:t xml:space="preserve">a saída do sinal ruidoso, após a passagem pelo filtro casado, possui características semelhantes à saída de um </w:t>
+      </w:r>
+      <w:r>
+        <w:t xml:space="preserve">filtro com </w:t>
+      </w:r>
+      <w:r>
+        <w:t xml:space="preserve">sinal ideal, visto que a função de transferência e os sinais binários são diretamente relacionados. Isso garante </w:t>
+      </w:r>
+      <w:r>
+        <w:t>um alto nível de</w:t>
+      </w:r>
+      <w:r>
+        <w:t xml:space="preserve"> correlação </w:t>
+      </w:r>
+      <w:r>
+        <w:t>entre os</w:t>
+      </w:r>
+      <w:r>
+        <w:t xml:space="preserve"> sinais</w:t>
+      </w:r>
+      <w:r>
+        <w:t xml:space="preserve"> e, consequentemente, faz com que a amostragem não seja tão afetada pela a</w:t>
+      </w:r>
+      <w:r>
+        <w:t>dição do ruído pelo canal AWGN.</w:t>
+      </w:r>
+    </w:p>
+    <w:p>
+      <w:pPr>
+        <w:spacing w:line="360" w:lineRule="auto"/>
+        <w:jc w:val="both"/>
+      </w:pPr>
+      <w:r>
+        <w:tab/>
+      </w:r>
+    </w:p>
+    <w:p>
+      <w:pPr>
+        <w:spacing w:line="360" w:lineRule="auto"/>
         <w:jc w:val="center"/>
         <w:rPr>
           <w:color w:val="FF0000"/>
@@ -132,157 +213,95 @@
         <w:rPr>
           <w:color w:val="FF0000"/>
         </w:rPr>
-        <w:t>[Inserir imagem ilustrativa da saída do filtro</w:t>
-      </w:r>
-      <w:r>
-        <w:rPr>
-          <w:color w:val="FF0000"/>
-        </w:rPr>
-        <w:t xml:space="preserve"> casado</w:t>
-      </w:r>
-      <w:r>
-        <w:rPr>
-          <w:color w:val="FF0000"/>
-        </w:rPr>
-        <w:t xml:space="preserve"> com </w:t>
+        <w:t>[Inserir imagem comparativa entre ANTI e ORT]</w:t>
+      </w:r>
+    </w:p>
+    <w:p>
+      <w:pPr>
+        <w:spacing w:line="360" w:lineRule="auto"/>
+        <w:rPr>
+          <w:color w:val="FF0000"/>
+        </w:rPr>
+      </w:pPr>
+      <w:r>
+        <w:rPr>
+          <w:color w:val="FF0000"/>
+        </w:rPr>
+        <w:lastRenderedPageBreak/>
+        <w:t>[Comentar sobre as vantagens do ANT]</w:t>
+      </w:r>
+    </w:p>
+    <w:p>
+      <w:pPr>
+        <w:spacing w:line="360" w:lineRule="auto"/>
+        <w:rPr>
+          <w:color w:val="FF0000"/>
+        </w:rPr>
+      </w:pPr>
+    </w:p>
+    <w:p>
+      <w:pPr>
+        <w:spacing w:line="360" w:lineRule="auto"/>
+        <w:jc w:val="center"/>
+        <w:rPr>
+          <w:color w:val="FF0000"/>
+        </w:rPr>
+      </w:pPr>
+      <w:r>
+        <w:rPr>
+          <w:color w:val="FF0000"/>
+        </w:rPr>
+        <w:t xml:space="preserve">[Inserir imagem da </w:t>
       </w:r>
       <w:proofErr w:type="spellStart"/>
       <w:r>
         <w:rPr>
           <w:color w:val="FF0000"/>
         </w:rPr>
-        <w:t>ruido</w:t>
+        <w:t>BERxEb</w:t>
       </w:r>
       <w:proofErr w:type="spellEnd"/>
       <w:r>
         <w:rPr>
           <w:color w:val="FF0000"/>
         </w:rPr>
-        <w:t>]</w:t>
-      </w:r>
-    </w:p>
-    <w:p>
-      <w:pPr>
-        <w:jc w:val="both"/>
-      </w:pPr>
-      <w:r>
-        <w:rPr>
-          <w:color w:val="FF0000"/>
+        <w:t xml:space="preserve"> do 4-PAM]</w:t>
+      </w:r>
+    </w:p>
+    <w:p>
+      <w:pPr>
+        <w:spacing w:line="360" w:lineRule="auto"/>
+        <w:rPr>
+          <w:color w:val="FF0000"/>
+        </w:rPr>
+      </w:pPr>
+      <w:proofErr w:type="gramStart"/>
+      <w:r>
+        <w:rPr>
+          <w:color w:val="FF0000"/>
+        </w:rPr>
+        <w:t>[Comentar</w:t>
+      </w:r>
+      <w:proofErr w:type="gramEnd"/>
+      <w:r>
+        <w:rPr>
+          <w:color w:val="FF0000"/>
+        </w:rPr>
+        <w:t xml:space="preserve"> sobre o gráfico]</w:t>
+      </w:r>
+    </w:p>
+    <w:p>
+      <w:pPr>
+        <w:spacing w:line="360" w:lineRule="auto"/>
+        <w:rPr>
+          <w:color w:val="000000" w:themeColor="text1"/>
+        </w:rPr>
+      </w:pPr>
+      <w:r>
+        <w:rPr>
+          <w:color w:val="000000" w:themeColor="text1"/>
         </w:rPr>
         <w:tab/>
-      </w:r>
-      <w:r>
-        <w:t xml:space="preserve">Pode-se perceber que </w:t>
-      </w:r>
-      <w:r>
-        <w:t xml:space="preserve">a saída do sinal ruidoso, após a passagem pelo filtro casado, possui características semelhantes à saída de um </w:t>
-      </w:r>
-      <w:r>
-        <w:t xml:space="preserve">filtro com </w:t>
-      </w:r>
-      <w:r>
-        <w:t xml:space="preserve">sinal ideal, visto que a função de transferência e os sinais binários são diretamente relacionados. Isso garante </w:t>
-      </w:r>
-      <w:r>
-        <w:t>um alto nível de</w:t>
-      </w:r>
-      <w:r>
-        <w:t xml:space="preserve"> correlação </w:t>
-      </w:r>
-      <w:r>
-        <w:t>entre os</w:t>
-      </w:r>
-      <w:r>
-        <w:t xml:space="preserve"> sinais</w:t>
-      </w:r>
-      <w:r>
-        <w:t xml:space="preserve"> e, consequentemente, faz com que a amostragem não seja tão afetada pela a</w:t>
-      </w:r>
-      <w:r>
-        <w:t>dição do ruído pelo canal AWGN.</w:t>
-      </w:r>
-    </w:p>
-    <w:p>
-      <w:pPr>
-        <w:jc w:val="both"/>
-      </w:pPr>
-      <w:r>
-        <w:tab/>
-      </w:r>
-    </w:p>
-    <w:p>
-      <w:pPr>
-        <w:jc w:val="center"/>
-        <w:rPr>
-          <w:color w:val="FF0000"/>
-        </w:rPr>
-      </w:pPr>
-      <w:r>
-        <w:rPr>
-          <w:color w:val="FF0000"/>
-        </w:rPr>
-        <w:t>[Inserir imagem comparativa entre ANTI e ORT]</w:t>
-      </w:r>
-    </w:p>
-    <w:p>
-      <w:pPr>
-        <w:rPr>
-          <w:color w:val="FF0000"/>
-        </w:rPr>
-      </w:pPr>
-      <w:r>
-        <w:rPr>
-          <w:color w:val="FF0000"/>
-        </w:rPr>
-        <w:t>[Comentar sobre as vantagens do ANT]</w:t>
-      </w:r>
-    </w:p>
-    <w:p>
-      <w:pPr>
-        <w:rPr>
-          <w:color w:val="FF0000"/>
-        </w:rPr>
-      </w:pPr>
-    </w:p>
-    <w:p>
-      <w:pPr>
-        <w:jc w:val="center"/>
-        <w:rPr>
-          <w:color w:val="FF0000"/>
-        </w:rPr>
-      </w:pPr>
-      <w:r>
-        <w:rPr>
-          <w:color w:val="FF0000"/>
-        </w:rPr>
-        <w:t xml:space="preserve">[Inserir imagem da </w:t>
-      </w:r>
-      <w:proofErr w:type="spellStart"/>
-      <w:r>
-        <w:rPr>
-          <w:color w:val="FF0000"/>
-        </w:rPr>
-        <w:t>BERxEb</w:t>
-      </w:r>
-      <w:proofErr w:type="spellEnd"/>
-      <w:r>
-        <w:rPr>
-          <w:color w:val="FF0000"/>
-        </w:rPr>
-        <w:t xml:space="preserve"> do 4-PAM]</w:t>
-      </w:r>
-    </w:p>
-    <w:p>
-      <w:pPr>
-        <w:rPr>
-          <w:color w:val="FF0000"/>
-        </w:rPr>
-      </w:pPr>
-      <w:r>
-        <w:rPr>
-          <w:color w:val="FF0000"/>
-        </w:rPr>
-        <w:t>[Comentar sobre o gráfico]</w:t>
       </w:r>
     </w:p>
     <w:p>
@@ -301,7 +320,7 @@
 </file>
 
 <file path=word/styles.xml><?xml version="1.0" encoding="utf-8"?>
-<w:styles xmlns:mc="http://schemas.openxmlformats.org/markup-compatibility/2006" xmlns:r="http://schemas.openxmlformats.org/officeDocument/2006/relationships" xmlns:w="http://schemas.openxmlformats.org/wordprocessingml/2006/main" xmlns:w14="http://schemas.microsoft.com/office/word/2010/wordml" xmlns:w15="http://schemas.microsoft.com/office/word/2012/wordml" mc:Ignorable="w14 w15">
+<w:styles xmlns:mc="http://schemas.openxmlformats.org/markup-compatibility/2006" xmlns:r="http://schemas.openxmlformats.org/officeDocument/2006/relationships" xmlns:w="http://schemas.openxmlformats.org/wordprocessingml/2006/main" xmlns:w14="http://schemas.microsoft.com/office/word/2010/wordml" xmlns:w15="http://schemas.microsoft.com/office/word/2012/wordml" xmlns:w16se="http://schemas.microsoft.com/office/word/2015/wordml/symex" mc:Ignorable="w14 w15 w16se">
   <w:docDefaults>
     <w:rPrDefault>
       <w:rPr>

</xml_diff>